<commit_message>
Doc - Ajout de l'environnement de dev
</commit_message>
<xml_diff>
--- a/Manuel_Programmeur.docx
+++ b/Manuel_Programmeur.docx
@@ -96,50 +96,28 @@
                           </wps:style>
                           <wps:txbx>
                             <w:txbxContent>
-                              <w:sdt>
-                                <w:sdtPr>
+                              <w:p>
+                                <w:pPr>
+                                  <w:pStyle w:val="NoSpacing"/>
+                                  <w:jc w:val="right"/>
                                   <w:rPr>
                                     <w:caps/>
                                     <w:color w:val="323E4F" w:themeColor="text2" w:themeShade="BF"/>
                                     <w:sz w:val="40"/>
                                     <w:szCs w:val="40"/>
                                   </w:rPr>
-                                  <w:alias w:val="Publish Date"/>
-                                  <w:tag w:val=""/>
-                                  <w:id w:val="400952559"/>
-                                  <w:dataBinding w:prefixMappings="xmlns:ns0='http://schemas.microsoft.com/office/2006/coverPageProps' " w:xpath="/ns0:CoverPageProperties[1]/ns0:PublishDate[1]" w:storeItemID="{55AF091B-3C7A-41E3-B477-F2FDAA23CFDA}"/>
-                                  <w:date w:fullDate="2017-04-15T00:00:00Z">
-                                    <w:dateFormat w:val="MMMM d, yyyy"/>
-                                    <w:lid w:val="en-US"/>
-                                    <w:storeMappedDataAs w:val="dateTime"/>
-                                    <w:calendar w:val="gregorian"/>
-                                  </w:date>
-                                </w:sdtPr>
-                                <w:sdtContent>
-                                  <w:p>
-                                    <w:pPr>
-                                      <w:pStyle w:val="NoSpacing"/>
-                                      <w:jc w:val="right"/>
-                                      <w:rPr>
-                                        <w:caps/>
-                                        <w:color w:val="323E4F" w:themeColor="text2" w:themeShade="BF"/>
-                                        <w:sz w:val="40"/>
-                                        <w:szCs w:val="40"/>
-                                      </w:rPr>
-                                    </w:pPr>
-                                    <w:r>
-                                      <w:rPr>
-                                        <w:caps/>
-                                        <w:color w:val="323E4F" w:themeColor="text2" w:themeShade="BF"/>
-                                        <w:sz w:val="40"/>
-                                        <w:szCs w:val="40"/>
-                                        <w:lang w:val="en-US"/>
-                                      </w:rPr>
-                                      <w:t>2017-04-15</w:t>
-                                    </w:r>
-                                  </w:p>
-                                </w:sdtContent>
-                              </w:sdt>
+                                </w:pPr>
+                                <w:r>
+                                  <w:rPr>
+                                    <w:caps/>
+                                    <w:color w:val="323E4F" w:themeColor="text2" w:themeShade="BF"/>
+                                    <w:sz w:val="40"/>
+                                    <w:szCs w:val="40"/>
+                                    <w:lang w:val="en-US"/>
+                                  </w:rPr>
+                                  <w:t>2017-04-15</w:t>
+                                </w:r>
+                              </w:p>
                             </w:txbxContent>
                           </wps:txbx>
                           <wps:bodyPr rot="0" spcFirstLastPara="0" vertOverflow="overflow" horzOverflow="overflow" vert="horz" wrap="square" lIns="0" tIns="0" rIns="0" bIns="0" numCol="1" spcCol="0" rtlCol="0" fromWordArt="0" anchor="b" anchorCtr="0" forceAA="0" compatLnSpc="1">
@@ -169,50 +147,28 @@
                   <v:shape id="Text Box 111" o:spid="_x0000_s1026" type="#_x0000_t202" style="position:absolute;margin-left:0;margin-top:0;width:288.25pt;height:287.5pt;z-index:251662336;visibility:visible;mso-wrap-style:square;mso-width-percent:734;mso-height-percent:363;mso-left-percent:150;mso-top-percent:91;mso-wrap-distance-left:9pt;mso-wrap-distance-top:0;mso-wrap-distance-right:9pt;mso-wrap-distance-bottom:0;mso-position-horizontal-relative:page;mso-position-vertical-relative:page;mso-width-percent:734;mso-height-percent:363;mso-left-percent:150;mso-top-percent:91;mso-width-relative:page;mso-height-relative:page;v-text-anchor:bottom" o:gfxdata="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" filled="f" stroked="f" strokeweight=".5pt">
                     <v:textbox style="mso-fit-shape-to-text:t" inset="0,0,0,0">
                       <w:txbxContent>
-                        <w:sdt>
-                          <w:sdtPr>
+                        <w:p>
+                          <w:pPr>
+                            <w:pStyle w:val="NoSpacing"/>
+                            <w:jc w:val="right"/>
                             <w:rPr>
                               <w:caps/>
                               <w:color w:val="323E4F" w:themeColor="text2" w:themeShade="BF"/>
                               <w:sz w:val="40"/>
                               <w:szCs w:val="40"/>
                             </w:rPr>
-                            <w:alias w:val="Publish Date"/>
-                            <w:tag w:val=""/>
-                            <w:id w:val="400952559"/>
-                            <w:dataBinding w:prefixMappings="xmlns:ns0='http://schemas.microsoft.com/office/2006/coverPageProps' " w:xpath="/ns0:CoverPageProperties[1]/ns0:PublishDate[1]" w:storeItemID="{55AF091B-3C7A-41E3-B477-F2FDAA23CFDA}"/>
-                            <w:date w:fullDate="2017-04-15T00:00:00Z">
-                              <w:dateFormat w:val="MMMM d, yyyy"/>
-                              <w:lid w:val="en-US"/>
-                              <w:storeMappedDataAs w:val="dateTime"/>
-                              <w:calendar w:val="gregorian"/>
-                            </w:date>
-                          </w:sdtPr>
-                          <w:sdtContent>
-                            <w:p>
-                              <w:pPr>
-                                <w:pStyle w:val="NoSpacing"/>
-                                <w:jc w:val="right"/>
-                                <w:rPr>
-                                  <w:caps/>
-                                  <w:color w:val="323E4F" w:themeColor="text2" w:themeShade="BF"/>
-                                  <w:sz w:val="40"/>
-                                  <w:szCs w:val="40"/>
-                                </w:rPr>
-                              </w:pPr>
-                              <w:r>
-                                <w:rPr>
-                                  <w:caps/>
-                                  <w:color w:val="323E4F" w:themeColor="text2" w:themeShade="BF"/>
-                                  <w:sz w:val="40"/>
-                                  <w:szCs w:val="40"/>
-                                  <w:lang w:val="en-US"/>
-                                </w:rPr>
-                                <w:t>2017-04-15</w:t>
-                              </w:r>
-                            </w:p>
-                          </w:sdtContent>
-                        </w:sdt>
+                          </w:pPr>
+                          <w:r>
+                            <w:rPr>
+                              <w:caps/>
+                              <w:color w:val="323E4F" w:themeColor="text2" w:themeShade="BF"/>
+                              <w:sz w:val="40"/>
+                              <w:szCs w:val="40"/>
+                              <w:lang w:val="en-US"/>
+                            </w:rPr>
+                            <w:t>2017-04-15</w:t>
+                          </w:r>
+                        </w:p>
                       </w:txbxContent>
                     </v:textbox>
                     <w10:wrap type="square" anchorx="page" anchory="page"/>
@@ -319,6 +275,7 @@
                                     <w:dataBinding w:prefixMappings="xmlns:ns0='http://purl.org/dc/elements/1.1/' xmlns:ns1='http://schemas.openxmlformats.org/package/2006/metadata/core-properties' " w:xpath="/ns1:coreProperties[1]/ns0:creator[1]" w:storeItemID="{6C3C8BC8-F283-45AE-878A-BAB7291924A1}"/>
                                     <w:text/>
                                   </w:sdtPr>
+                                  <w:sdtEndPr/>
                                   <w:sdtContent>
                                     <w:r>
                                       <w:rPr>
@@ -375,6 +332,7 @@
                                     <w:dataBinding w:prefixMappings="xmlns:ns0='http://schemas.openxmlformats.org/officeDocument/2006/extended-properties' " w:xpath="/ns0:Properties[1]/ns0:Company[1]" w:storeItemID="{6668398D-A668-4E3E-A5EB-62B293D839F1}"/>
                                     <w:text/>
                                   </w:sdtPr>
+                                  <w:sdtEndPr/>
                                   <w:sdtContent>
                                     <w:r>
                                       <w:rPr>
@@ -412,6 +370,7 @@
                                     <w:dataBinding w:prefixMappings="xmlns:ns0='http://schemas.microsoft.com/office/2006/coverPageProps' " w:xpath="/ns0:CoverPageProperties[1]/ns0:CompanyAddress[1]" w:storeItemID="{55AF091B-3C7A-41E3-B477-F2FDAA23CFDA}"/>
                                     <w:text/>
                                   </w:sdtPr>
+                                  <w:sdtEndPr/>
                                   <w:sdtContent>
                                     <w:proofErr w:type="spellStart"/>
                                     <w:r>
@@ -757,6 +716,7 @@
                                     <w:dataBinding w:prefixMappings="xmlns:ns0='http://purl.org/dc/elements/1.1/' xmlns:ns1='http://schemas.openxmlformats.org/package/2006/metadata/core-properties' " w:xpath="/ns1:coreProperties[1]/ns0:title[1]" w:storeItemID="{6C3C8BC8-F283-45AE-878A-BAB7291924A1}"/>
                                     <w:text w:multiLine="1"/>
                                   </w:sdtPr>
+                                  <w:sdtEndPr/>
                                   <w:sdtContent>
                                     <w:r>
                                       <w:rPr>
@@ -785,6 +745,7 @@
                                   <w:dataBinding w:prefixMappings="xmlns:ns0='http://purl.org/dc/elements/1.1/' xmlns:ns1='http://schemas.openxmlformats.org/package/2006/metadata/core-properties' " w:xpath="/ns1:coreProperties[1]/ns0:subject[1]" w:storeItemID="{6C3C8BC8-F283-45AE-878A-BAB7291924A1}"/>
                                   <w:text/>
                                 </w:sdtPr>
+                                <w:sdtEndPr/>
                                 <w:sdtContent>
                                   <w:p>
                                     <w:pPr>
@@ -1352,7 +1313,19 @@
         <w:rPr>
           <w:lang w:val="fr-CA"/>
         </w:rPr>
-        <w:t xml:space="preserve"> (version 6-2017-q1 ou supérieure)</w:t>
+        <w:t xml:space="preserve"> (</w:t>
+      </w:r>
+      <w:r>
+        <w:rPr>
+          <w:lang w:val="fr-CA"/>
+        </w:rPr>
+        <w:t>testé avec la version 6-2017-q1</w:t>
+      </w:r>
+      <w:r>
+        <w:rPr>
+          <w:lang w:val="fr-CA"/>
+        </w:rPr>
+        <w:t>)</w:t>
       </w:r>
     </w:p>
     <w:p>
@@ -1548,7 +1521,13 @@
         <w:rPr>
           <w:lang w:val="fr-CA"/>
         </w:rPr>
-        <w:t>, utilisez pour le développement dans un environnement graphique GNU/Linux.</w:t>
+        <w:t>, utilisés</w:t>
+      </w:r>
+      <w:r>
+        <w:rPr>
+          <w:lang w:val="fr-CA"/>
+        </w:rPr>
+        <w:t xml:space="preserve"> pour le développement dans un environnement graphique GNU/Linux.</w:t>
       </w:r>
     </w:p>
     <w:p>
@@ -1928,6 +1907,401 @@
     </w:p>
     <w:p>
       <w:pPr>
+        <w:pStyle w:val="Heading1"/>
+        <w:rPr>
+          <w:lang w:val="fr-CA"/>
+        </w:rPr>
+      </w:pPr>
+      <w:r>
+        <w:rPr>
+          <w:lang w:val="fr-CA"/>
+        </w:rPr>
+        <w:t>Environnement de développement</w:t>
+      </w:r>
+    </w:p>
+    <w:p>
+      <w:pPr>
+        <w:rPr>
+          <w:lang w:val="fr-CA"/>
+        </w:rPr>
+      </w:pPr>
+      <w:r>
+        <w:rPr>
+          <w:lang w:val="fr-CA"/>
+        </w:rPr>
+        <w:t xml:space="preserve">Le développement et la compilation du projet ont été réaliser sur des systèmes d’exploitation GNU/Linux, plus précisément la distribution </w:t>
+      </w:r>
+      <w:proofErr w:type="spellStart"/>
+      <w:r>
+        <w:rPr>
+          <w:lang w:val="fr-CA"/>
+        </w:rPr>
+        <w:t>archlinux</w:t>
+      </w:r>
+      <w:proofErr w:type="spellEnd"/>
+      <w:r>
+        <w:rPr>
+          <w:lang w:val="fr-CA"/>
+        </w:rPr>
+        <w:t xml:space="preserve">. </w:t>
+      </w:r>
+      <w:r>
+        <w:rPr>
+          <w:lang w:val="fr-CA"/>
+        </w:rPr>
+        <w:t>Le projet devrait pouvoir être configuré sur un environnement similaire, pour peu que les dépendances soient à jour.</w:t>
+      </w:r>
+    </w:p>
+    <w:p>
+      <w:pPr>
+        <w:rPr>
+          <w:lang w:val="fr-CA"/>
+        </w:rPr>
+      </w:pPr>
+      <w:r>
+        <w:rPr>
+          <w:lang w:val="fr-CA"/>
+        </w:rPr>
+        <w:t>Il est possible d’utiliser l’éditeur ou l’éditeur de développement intégré de son choix, tant que ce dernier supporte les projets</w:t>
+      </w:r>
+      <w:proofErr w:type="gramStart"/>
+      <w:r>
+        <w:rPr>
+          <w:lang w:val="fr-CA"/>
+        </w:rPr>
+        <w:t xml:space="preserve"> </w:t>
+      </w:r>
+      <w:r>
+        <w:rPr>
+          <w:lang w:val="fr-CA"/>
+        </w:rPr>
+        <w:t>«libres</w:t>
+      </w:r>
+      <w:proofErr w:type="gramEnd"/>
+      <w:r>
+        <w:rPr>
+          <w:lang w:val="fr-CA"/>
+        </w:rPr>
+        <w:t xml:space="preserve">», où les commandes de compilation et d’exécution peuvent être spécifié, ou encore les projets </w:t>
+      </w:r>
+      <w:proofErr w:type="spellStart"/>
+      <w:r>
+        <w:rPr>
+          <w:lang w:val="fr-CA"/>
+        </w:rPr>
+        <w:t>Meson</w:t>
+      </w:r>
+      <w:proofErr w:type="spellEnd"/>
+      <w:r>
+        <w:rPr>
+          <w:lang w:val="fr-CA"/>
+        </w:rPr>
+        <w:t xml:space="preserve">, directement. D’expérience, il était facile de configurer le projet avec l’IDE </w:t>
+      </w:r>
+      <w:proofErr w:type="spellStart"/>
+      <w:r>
+        <w:rPr>
+          <w:i/>
+          <w:lang w:val="fr-CA"/>
+        </w:rPr>
+        <w:t>Netbeans</w:t>
+      </w:r>
+      <w:proofErr w:type="spellEnd"/>
+      <w:r>
+        <w:rPr>
+          <w:lang w:val="fr-CA"/>
+        </w:rPr>
+        <w:t xml:space="preserve">, dans sa dernière version, ainsi que </w:t>
+      </w:r>
+      <w:r>
+        <w:rPr>
+          <w:i/>
+          <w:lang w:val="fr-CA"/>
+        </w:rPr>
+        <w:t xml:space="preserve">Gnome </w:t>
+      </w:r>
+      <w:proofErr w:type="spellStart"/>
+      <w:r>
+        <w:rPr>
+          <w:i/>
+          <w:lang w:val="fr-CA"/>
+        </w:rPr>
+        <w:t>Builder</w:t>
+      </w:r>
+      <w:proofErr w:type="spellEnd"/>
+      <w:r>
+        <w:rPr>
+          <w:lang w:val="fr-CA"/>
+        </w:rPr>
+        <w:t xml:space="preserve"> et </w:t>
+      </w:r>
+      <w:proofErr w:type="spellStart"/>
+      <w:r>
+        <w:rPr>
+          <w:i/>
+          <w:lang w:val="fr-CA"/>
+        </w:rPr>
+        <w:t>KDevelop</w:t>
+      </w:r>
+      <w:proofErr w:type="spellEnd"/>
+      <w:r>
+        <w:rPr>
+          <w:lang w:val="fr-CA"/>
+        </w:rPr>
+        <w:t xml:space="preserve">. </w:t>
+      </w:r>
+    </w:p>
+    <w:p>
+      <w:pPr>
+        <w:pStyle w:val="Heading1"/>
+        <w:rPr>
+          <w:lang w:val="fr-CA"/>
+        </w:rPr>
+      </w:pPr>
+      <w:r>
+        <w:rPr>
+          <w:lang w:val="fr-CA"/>
+        </w:rPr>
+        <w:t>Compilation</w:t>
+      </w:r>
+    </w:p>
+    <w:p>
+      <w:pPr>
+        <w:rPr>
+          <w:lang w:val="fr-CA"/>
+        </w:rPr>
+      </w:pPr>
+      <w:r>
+        <w:rPr>
+          <w:lang w:val="fr-CA"/>
+        </w:rPr>
+        <w:t xml:space="preserve">L’outil utilisé pour la création des exécutables et de l’image pour </w:t>
+      </w:r>
+      <w:proofErr w:type="spellStart"/>
+      <w:r>
+        <w:rPr>
+          <w:lang w:val="fr-CA"/>
+        </w:rPr>
+        <w:t>Raspberri</w:t>
+      </w:r>
+      <w:proofErr w:type="spellEnd"/>
+      <w:r>
+        <w:rPr>
+          <w:lang w:val="fr-CA"/>
+        </w:rPr>
+        <w:t xml:space="preserve"> Pi 3 se nomme </w:t>
+      </w:r>
+      <w:proofErr w:type="spellStart"/>
+      <w:r>
+        <w:rPr>
+          <w:lang w:val="fr-CA"/>
+        </w:rPr>
+        <w:t>Meson</w:t>
+      </w:r>
+      <w:proofErr w:type="spellEnd"/>
+      <w:r>
+        <w:rPr>
+          <w:lang w:val="fr-CA"/>
+        </w:rPr>
+        <w:t xml:space="preserve">. </w:t>
+      </w:r>
+      <w:proofErr w:type="spellStart"/>
+      <w:r>
+        <w:rPr>
+          <w:lang w:val="fr-CA"/>
+        </w:rPr>
+        <w:t>Meson</w:t>
+      </w:r>
+      <w:proofErr w:type="spellEnd"/>
+      <w:r>
+        <w:rPr>
+          <w:lang w:val="fr-CA"/>
+        </w:rPr>
+        <w:t xml:space="preserve"> est un moteur de production (« </w:t>
+      </w:r>
+      <w:proofErr w:type="spellStart"/>
+      <w:r>
+        <w:rPr>
+          <w:lang w:val="fr-CA"/>
+        </w:rPr>
+        <w:t>build</w:t>
+      </w:r>
+      <w:proofErr w:type="spellEnd"/>
+      <w:r>
+        <w:rPr>
+          <w:lang w:val="fr-CA"/>
+        </w:rPr>
+        <w:t xml:space="preserve"> management system ») relativement nouveau. Il est très semblable à l’outil </w:t>
+      </w:r>
+      <w:proofErr w:type="spellStart"/>
+      <w:r>
+        <w:rPr>
+          <w:lang w:val="fr-CA"/>
+        </w:rPr>
+        <w:t>CMake</w:t>
+      </w:r>
+      <w:proofErr w:type="spellEnd"/>
+      <w:r>
+        <w:rPr>
+          <w:lang w:val="fr-CA"/>
+        </w:rPr>
+        <w:t>, mais avec une syntaxe DSL access</w:t>
+      </w:r>
+      <w:r>
+        <w:rPr>
+          <w:lang w:val="fr-CA"/>
+        </w:rPr>
+        <w:t>ible et une documentation en ligne compréhensible (</w:t>
+      </w:r>
+      <w:proofErr w:type="spellStart"/>
+      <w:proofErr w:type="gramStart"/>
+      <w:r>
+        <w:rPr>
+          <w:b/>
+          <w:lang w:val="fr-CA"/>
+        </w:rPr>
+        <w:t>burn</w:t>
+      </w:r>
+      <w:proofErr w:type="spellEnd"/>
+      <w:r>
+        <w:rPr>
+          <w:lang w:val="fr-CA"/>
+        </w:rPr>
+        <w:t>?</w:t>
+      </w:r>
+      <w:proofErr w:type="gramEnd"/>
+      <w:r>
+        <w:rPr>
+          <w:lang w:val="fr-CA"/>
+        </w:rPr>
+        <w:t>)</w:t>
+      </w:r>
+      <w:r>
+        <w:rPr>
+          <w:lang w:val="fr-CA"/>
+        </w:rPr>
+        <w:t xml:space="preserve">. Il possède aussi la notion de compilation sur une plateforme différente de l’hôte, intégré directement au DSL. Ce trait permet de compiler l’image ARM pour le </w:t>
+      </w:r>
+      <w:proofErr w:type="spellStart"/>
+      <w:r>
+        <w:rPr>
+          <w:lang w:val="fr-CA"/>
+        </w:rPr>
+        <w:t>Raspberry</w:t>
+      </w:r>
+      <w:proofErr w:type="spellEnd"/>
+      <w:r>
+        <w:rPr>
+          <w:lang w:val="fr-CA"/>
+        </w:rPr>
+        <w:t xml:space="preserve"> Pi et les exécutable natifs, d’une seule commande.</w:t>
+      </w:r>
+    </w:p>
+    <w:p>
+      <w:pPr>
+        <w:rPr>
+          <w:lang w:val="fr-CA"/>
+        </w:rPr>
+      </w:pPr>
+      <w:r>
+        <w:rPr>
+          <w:lang w:val="fr-CA"/>
+        </w:rPr>
+        <w:t xml:space="preserve">La première étape pour configurer le projet </w:t>
+      </w:r>
+      <w:proofErr w:type="spellStart"/>
+      <w:r>
+        <w:rPr>
+          <w:lang w:val="fr-CA"/>
+        </w:rPr>
+        <w:t>Meson</w:t>
+      </w:r>
+      <w:proofErr w:type="spellEnd"/>
+      <w:r>
+        <w:rPr>
+          <w:lang w:val="fr-CA"/>
+        </w:rPr>
+        <w:t xml:space="preserve"> est de créer un dossier de compilation (</w:t>
+      </w:r>
+      <w:proofErr w:type="spellStart"/>
+      <w:r>
+        <w:rPr>
+          <w:lang w:val="fr-CA"/>
+        </w:rPr>
+        <w:t>build</w:t>
+      </w:r>
+      <w:proofErr w:type="spellEnd"/>
+      <w:r>
+        <w:rPr>
+          <w:lang w:val="fr-CA"/>
+        </w:rPr>
+        <w:t xml:space="preserve"> directory)</w:t>
+      </w:r>
+      <w:r>
+        <w:rPr>
+          <w:lang w:val="fr-CA"/>
+        </w:rPr>
+        <w:t xml:space="preserve">, ici nommé </w:t>
+      </w:r>
+      <w:proofErr w:type="spellStart"/>
+      <w:r>
+        <w:rPr>
+          <w:b/>
+          <w:lang w:val="fr-CA"/>
+        </w:rPr>
+        <w:t>build</w:t>
+      </w:r>
+      <w:proofErr w:type="spellEnd"/>
+      <w:r>
+        <w:rPr>
+          <w:lang w:val="fr-CA"/>
+        </w:rPr>
+        <w:t>,</w:t>
+      </w:r>
+      <w:r>
+        <w:rPr>
+          <w:lang w:val="fr-CA"/>
+        </w:rPr>
+        <w:t xml:space="preserve"> ainsi qu’un dossier d’installation</w:t>
+      </w:r>
+      <w:r>
+        <w:rPr>
+          <w:lang w:val="fr-CA"/>
+        </w:rPr>
+        <w:t xml:space="preserve">, ici nommé </w:t>
+      </w:r>
+      <w:proofErr w:type="spellStart"/>
+      <w:r>
+        <w:rPr>
+          <w:b/>
+          <w:lang w:val="fr-CA"/>
+        </w:rPr>
+        <w:t>install</w:t>
+      </w:r>
+      <w:proofErr w:type="spellEnd"/>
+      <w:r>
+        <w:rPr>
+          <w:lang w:val="fr-CA"/>
+        </w:rPr>
+        <w:t xml:space="preserve">. Le premier est utilisé pour la compilation des objets et fichiers temporaires, alors que le second est le dossier de destination où se retrouveront tous les fichiers nécessaires pour exécuter le projet sur l’environnement GNU/Linux et le </w:t>
+      </w:r>
+      <w:proofErr w:type="spellStart"/>
+      <w:r>
+        <w:rPr>
+          <w:lang w:val="fr-CA"/>
+        </w:rPr>
+        <w:t>Raspberry</w:t>
+      </w:r>
+      <w:proofErr w:type="spellEnd"/>
+      <w:r>
+        <w:rPr>
+          <w:lang w:val="fr-CA"/>
+        </w:rPr>
+        <w:t xml:space="preserve"> Pi. </w:t>
+      </w:r>
+    </w:p>
+    <w:p>
+      <w:pPr>
         <w:rPr>
           <w:lang w:val="fr-CA"/>
         </w:rPr>
@@ -1964,10 +2338,7 @@
       </w:r>
       <w:proofErr w:type="spellStart"/>
       <w:r>
-        <w:t>b</w:t>
-      </w:r>
-      <w:r>
-        <w:t>largg</w:t>
+        <w:t>blargg</w:t>
       </w:r>
       <w:proofErr w:type="spellEnd"/>
       <w:r>
@@ -2813,6 +3184,7 @@
     <w:lsdException w:name="HTML Sample" w:semiHidden="1" w:unhideWhenUsed="1"/>
     <w:lsdException w:name="HTML Typewriter" w:semiHidden="1" w:unhideWhenUsed="1"/>
     <w:lsdException w:name="HTML Variable" w:semiHidden="1" w:unhideWhenUsed="1"/>
+    <w:lsdException w:name="Normal Table" w:semiHidden="1" w:unhideWhenUsed="1"/>
     <w:lsdException w:name="annotation subject" w:semiHidden="1" w:unhideWhenUsed="1"/>
     <w:lsdException w:name="No List" w:semiHidden="1" w:unhideWhenUsed="1"/>
     <w:lsdException w:name="Outline List 1" w:semiHidden="1" w:unhideWhenUsed="1"/>
@@ -2857,6 +3229,7 @@
     <w:lsdException w:name="Table Professional" w:semiHidden="1" w:unhideWhenUsed="1"/>
     <w:lsdException w:name="Table Subtle 1" w:semiHidden="1" w:unhideWhenUsed="1"/>
     <w:lsdException w:name="Table Subtle 2" w:semiHidden="1" w:unhideWhenUsed="1"/>
+    <w:lsdException w:name="Table Web 1" w:semiHidden="1" w:unhideWhenUsed="1"/>
     <w:lsdException w:name="Table Web 2" w:semiHidden="1" w:unhideWhenUsed="1"/>
     <w:lsdException w:name="Table Web 3" w:semiHidden="1" w:unhideWhenUsed="1"/>
     <w:lsdException w:name="Balloon Text" w:semiHidden="1" w:unhideWhenUsed="1"/>

</xml_diff>